<commit_message>
updates zh google doc test data
</commit_message>
<xml_diff>
--- a/tests/pecha/parser/google_doc/commentary/data/zh/Chinese aligned Commentary Text 1.docx
+++ b/tests/pecha/parser/google_doc/commentary/data/zh/Chinese aligned Commentary Text 1.docx
@@ -110,18 +110,24 @@
       </w:pPr>
       <w:r>
         <w:rPr>
+          <w:rFonts w:ascii="Arial Unicode MS" w:cs="Arial Unicode MS" w:eastAsia="Arial Unicode MS" w:hAnsi="Arial Unicode MS"/>
           <w:color w:val="ff0000"/>
           <w:rtl w:val="0"/>
         </w:rPr>
-        <w:t xml:space="preserve">2. </w:t>
-      </w:r>
-      <w:r>
-        <w:rPr>
-          <w:rFonts w:ascii="Arial Unicode MS" w:cs="Arial Unicode MS" w:eastAsia="Arial Unicode MS" w:hAnsi="Arial Unicode MS"/>
+        <w:t xml:space="preserve">2. 四、本經組織</w:t>
+      </w:r>
+    </w:p>
+    <w:p>
+      <w:pPr>
+        <w:jc w:val="center"/>
+        <w:rPr>
           <w:color w:val="ff0000"/>
-          <w:rtl w:val="0"/>
-        </w:rPr>
-        <w:t xml:space="preserve">四、本經組織</w:t>
+        </w:rPr>
+      </w:pPr>
+      <w:r>
+        <w:rPr>
+          <w:rtl w:val="0"/>
+        </w:rPr>
       </w:r>
     </w:p>
     <w:p>
@@ -133,6 +139,44 @@
       </w:pPr>
       <w:r>
         <w:rPr>
+          <w:rFonts w:ascii="Arial Unicode MS" w:cs="Arial Unicode MS" w:eastAsia="Arial Unicode MS" w:hAnsi="Arial Unicode MS"/>
+          <w:color w:val="ff0000"/>
+          <w:rtl w:val="0"/>
+        </w:rPr>
+        <w:t xml:space="preserve">2.1 五、本經譯者</w:t>
+      </w:r>
+    </w:p>
+    <w:p>
+      <w:pPr>
+        <w:spacing w:after="240" w:before="240" w:lineRule="auto"/>
+        <w:rPr/>
+      </w:pPr>
+      <w:r>
+        <w:rPr>
+          <w:rtl w:val="0"/>
+        </w:rPr>
+      </w:r>
+    </w:p>
+    <w:p>
+      <w:pPr>
+        <w:spacing w:after="240" w:before="240" w:lineRule="auto"/>
+        <w:rPr/>
+      </w:pPr>
+      <w:r>
+        <w:rPr>
+          <w:rFonts w:ascii="Arial Unicode MS" w:cs="Arial Unicode MS" w:eastAsia="Arial Unicode MS" w:hAnsi="Arial Unicode MS"/>
+          <w:rtl w:val="0"/>
+        </w:rPr>
+        <w:t xml:space="preserve">5 佛陀乞食后回到住所，饭食完毕后收拾衣钵，洗足而坐。这一段表现佛陀的生活有序，提醒修行者通过日常行为的觉知培养内心的安住与清净。</w:t>
+      </w:r>
+    </w:p>
+    <w:p>
+      <w:pPr>
+        <w:spacing w:after="240" w:before="240" w:lineRule="auto"/>
+        <w:rPr/>
+      </w:pPr>
+      <w:r>
+        <w:rPr>
           <w:rtl w:val="0"/>
         </w:rPr>
       </w:r>
@@ -150,31 +194,151 @@
           <w:color w:val="ff0000"/>
           <w:rtl w:val="0"/>
         </w:rPr>
-        <w:t xml:space="preserve">2.1 五、本經譯者</w:t>
-      </w:r>
-    </w:p>
-    <w:p>
-      <w:pPr>
-        <w:spacing w:after="240" w:before="240" w:lineRule="auto"/>
-        <w:rPr/>
-      </w:pPr>
-      <w:r>
-        <w:rPr>
-          <w:rtl w:val="0"/>
-        </w:rPr>
-      </w:r>
-    </w:p>
-    <w:p>
-      <w:pPr>
-        <w:spacing w:after="240" w:before="240" w:lineRule="auto"/>
-        <w:rPr/>
-      </w:pPr>
-      <w:r>
-        <w:rPr>
-          <w:rFonts w:ascii="Arial Unicode MS" w:cs="Arial Unicode MS" w:eastAsia="Arial Unicode MS" w:hAnsi="Arial Unicode MS"/>
-          <w:rtl w:val="0"/>
-        </w:rPr>
-        <w:t xml:space="preserve">5 佛陀乞食后回到住所，饭食完毕后收拾衣钵，洗足而坐。这一段表现佛陀的生活有序，提醒修行者通过日常行为的觉知培养内心的安住与清净。</w:t>
+        <w:t xml:space="preserve">2.1.1 五、本經譯者</w:t>
+      </w:r>
+    </w:p>
+    <w:p>
+      <w:pPr>
+        <w:spacing w:after="240" w:before="240" w:lineRule="auto"/>
+        <w:rPr/>
+      </w:pPr>
+      <w:r>
+        <w:rPr>
+          <w:rtl w:val="0"/>
+        </w:rPr>
+      </w:r>
+    </w:p>
+    <w:p>
+      <w:pPr>
+        <w:spacing w:after="240" w:before="240" w:lineRule="auto"/>
+        <w:rPr/>
+      </w:pPr>
+      <w:r>
+        <w:rPr>
+          <w:rFonts w:ascii="Arial Unicode MS" w:cs="Arial Unicode MS" w:eastAsia="Arial Unicode MS" w:hAnsi="Arial Unicode MS"/>
+          <w:rtl w:val="0"/>
+        </w:rPr>
+        <w:t xml:space="preserve">6 佛陀端身正念而坐，展现禅定的威仪，启发修行者从外在行为到内在心灵都应当正念专注，这是修行的基本功夫。</w:t>
+      </w:r>
+    </w:p>
+    <w:p>
+      <w:pPr>
+        <w:spacing w:after="240" w:before="240" w:lineRule="auto"/>
+        <w:rPr/>
+      </w:pPr>
+      <w:r>
+        <w:rPr>
+          <w:rtl w:val="0"/>
+        </w:rPr>
+      </w:r>
+    </w:p>
+    <w:p>
+      <w:pPr>
+        <w:spacing w:after="240" w:before="240" w:lineRule="auto"/>
+        <w:rPr/>
+      </w:pPr>
+      <w:r>
+        <w:rPr>
+          <w:rFonts w:ascii="Arial Unicode MS" w:cs="Arial Unicode MS" w:eastAsia="Arial Unicode MS" w:hAnsi="Arial Unicode MS"/>
+          <w:rtl w:val="0"/>
+        </w:rPr>
+        <w:t xml:space="preserve">7 比丘们礼敬佛陀，头面礼足，右绕三匝后退坐一面。此为传统僧团礼仪，体现对佛陀教导的尊敬，也表明听法者应具备恭敬与谦卑。</w:t>
+      </w:r>
+    </w:p>
+    <w:p>
+      <w:pPr>
+        <w:spacing w:after="240" w:before="240" w:lineRule="auto"/>
+        <w:rPr/>
+      </w:pPr>
+      <w:r>
+        <w:rPr>
+          <w:rtl w:val="0"/>
+        </w:rPr>
+      </w:r>
+    </w:p>
+    <w:p>
+      <w:pPr>
+        <w:spacing w:after="240" w:before="240" w:lineRule="auto"/>
+        <w:rPr/>
+      </w:pPr>
+      <w:r>
+        <w:rPr>
+          <w:rFonts w:ascii="Arial Unicode MS" w:cs="Arial Unicode MS" w:eastAsia="Arial Unicode MS" w:hAnsi="Arial Unicode MS"/>
+          <w:rtl w:val="0"/>
+        </w:rPr>
+        <w:t xml:space="preserve">8 长老须菩提在大众中，准备提出问题。须菩提在经典中象征彻底通达无我智慧的代表，他的参与为后续的对话奠定基础。</w:t>
+      </w:r>
+    </w:p>
+    <w:p>
+      <w:pPr>
+        <w:spacing w:after="240" w:before="240" w:lineRule="auto"/>
+        <w:rPr/>
+      </w:pPr>
+      <w:r>
+        <w:rPr>
+          <w:rtl w:val="0"/>
+        </w:rPr>
+      </w:r>
+    </w:p>
+    <w:p>
+      <w:pPr>
+        <w:spacing w:after="240" w:before="240" w:lineRule="auto"/>
+        <w:rPr/>
+      </w:pPr>
+      <w:r>
+        <w:rPr>
+          <w:rFonts w:ascii="Arial Unicode MS" w:cs="Arial Unicode MS" w:eastAsia="Arial Unicode MS" w:hAnsi="Arial Unicode MS"/>
+          <w:rtl w:val="0"/>
+        </w:rPr>
+        <w:t xml:space="preserve">9 须菩提起座，偏袒右肩，右膝着地，合掌恭敬请问佛陀。此处强调提问者的态度与身心的恭敬，显示智慧的求学需要谦虚和专注。</w:t>
+      </w:r>
+    </w:p>
+    <w:p>
+      <w:pPr>
+        <w:spacing w:after="240" w:before="240" w:lineRule="auto"/>
+        <w:rPr/>
+      </w:pPr>
+      <w:r>
+        <w:rPr>
+          <w:rtl w:val="0"/>
+        </w:rPr>
+      </w:r>
+    </w:p>
+    <w:p>
+      <w:pPr>
+        <w:spacing w:after="240" w:before="240" w:lineRule="auto"/>
+        <w:rPr/>
+      </w:pPr>
+      <w:r>
+        <w:rPr>
+          <w:rFonts w:ascii="Arial Unicode MS" w:cs="Arial Unicode MS" w:eastAsia="Arial Unicode MS" w:hAnsi="Arial Unicode MS"/>
+          <w:rtl w:val="0"/>
+        </w:rPr>
+        <w:t xml:space="preserve">10 须菩提赞叹佛陀善护念菩萨，善于教导众生。这段表现了对佛陀作为觉悟导师的信赖，也为接下来的核心问答做铺垫。</w:t>
+      </w:r>
+    </w:p>
+    <w:p>
+      <w:pPr>
+        <w:spacing w:after="240" w:before="240" w:lineRule="auto"/>
+        <w:rPr/>
+      </w:pPr>
+      <w:r>
+        <w:rPr>
+          <w:rtl w:val="0"/>
+        </w:rPr>
+      </w:r>
+    </w:p>
+    <w:p>
+      <w:pPr>
+        <w:spacing w:after="240" w:before="240" w:lineRule="auto"/>
+        <w:rPr/>
+      </w:pPr>
+      <w:r>
+        <w:rPr>
+          <w:rFonts w:ascii="Arial Unicode MS" w:cs="Arial Unicode MS" w:eastAsia="Arial Unicode MS" w:hAnsi="Arial Unicode MS"/>
+          <w:rtl w:val="0"/>
+        </w:rPr>
+        <w:t xml:space="preserve">11 须菩提继续赞叹佛陀的教法，表示这是极为稀有珍贵的智慧，强调修行人对佛法的感恩与珍惜之心。</w:t>
       </w:r>
     </w:p>
     <w:p>
@@ -191,202 +355,20 @@
     <w:p>
       <w:pPr>
         <w:jc w:val="center"/>
-        <w:rPr>
+        <w:rPr/>
+      </w:pPr>
+      <w:r>
+        <w:rPr>
+          <w:rFonts w:ascii="Arial Unicode MS" w:cs="Arial Unicode MS" w:eastAsia="Arial Unicode MS" w:hAnsi="Arial Unicode MS"/>
           <w:color w:val="ff0000"/>
-        </w:rPr>
-      </w:pPr>
-      <w:r>
-        <w:rPr>
-          <w:color w:val="ff0000"/>
-          <w:rtl w:val="0"/>
-        </w:rPr>
-        <w:t xml:space="preserve">2.1.1 </w:t>
-      </w:r>
-      <w:r>
-        <w:rPr>
-          <w:rFonts w:ascii="Arial Unicode MS" w:cs="Arial Unicode MS" w:eastAsia="Arial Unicode MS" w:hAnsi="Arial Unicode MS"/>
-          <w:color w:val="ff0000"/>
-          <w:rtl w:val="0"/>
-        </w:rPr>
-        <w:t xml:space="preserve">五、本經譯者</w:t>
-      </w:r>
-    </w:p>
-    <w:p>
-      <w:pPr>
-        <w:spacing w:after="240" w:before="240" w:lineRule="auto"/>
-        <w:rPr/>
-      </w:pPr>
-      <w:r>
-        <w:rPr>
-          <w:rtl w:val="0"/>
-        </w:rPr>
-      </w:r>
-    </w:p>
-    <w:p>
-      <w:pPr>
-        <w:spacing w:after="240" w:before="240" w:lineRule="auto"/>
-        <w:rPr/>
-      </w:pPr>
-      <w:r>
-        <w:rPr>
-          <w:rFonts w:ascii="Arial Unicode MS" w:cs="Arial Unicode MS" w:eastAsia="Arial Unicode MS" w:hAnsi="Arial Unicode MS"/>
-          <w:rtl w:val="0"/>
-        </w:rPr>
-        <w:t xml:space="preserve">6 佛陀端身正念而坐，展现禅定的威仪，启发修行者从外在行为到内在心灵都应当正念专注，这是修行的基本功夫。</w:t>
-      </w:r>
-    </w:p>
-    <w:p>
-      <w:pPr>
-        <w:spacing w:after="240" w:before="240" w:lineRule="auto"/>
-        <w:rPr/>
-      </w:pPr>
-      <w:r>
-        <w:rPr>
-          <w:rtl w:val="0"/>
-        </w:rPr>
-      </w:r>
-    </w:p>
-    <w:p>
-      <w:pPr>
-        <w:spacing w:after="240" w:before="240" w:lineRule="auto"/>
-        <w:rPr/>
-      </w:pPr>
-      <w:r>
-        <w:rPr>
-          <w:rFonts w:ascii="Arial Unicode MS" w:cs="Arial Unicode MS" w:eastAsia="Arial Unicode MS" w:hAnsi="Arial Unicode MS"/>
-          <w:rtl w:val="0"/>
-        </w:rPr>
-        <w:t xml:space="preserve">7 比丘们礼敬佛陀，头面礼足，右绕三匝后退坐一面。此为传统僧团礼仪，体现对佛陀教导的尊敬，也表明听法者应具备恭敬与谦卑。</w:t>
-      </w:r>
-    </w:p>
-    <w:p>
-      <w:pPr>
-        <w:spacing w:after="240" w:before="240" w:lineRule="auto"/>
-        <w:rPr/>
-      </w:pPr>
-      <w:r>
-        <w:rPr>
-          <w:rtl w:val="0"/>
-        </w:rPr>
-      </w:r>
-    </w:p>
-    <w:p>
-      <w:pPr>
-        <w:spacing w:after="240" w:before="240" w:lineRule="auto"/>
-        <w:rPr/>
-      </w:pPr>
-      <w:r>
-        <w:rPr>
-          <w:rFonts w:ascii="Arial Unicode MS" w:cs="Arial Unicode MS" w:eastAsia="Arial Unicode MS" w:hAnsi="Arial Unicode MS"/>
-          <w:rtl w:val="0"/>
-        </w:rPr>
-        <w:t xml:space="preserve">8 长老须菩提在大众中，准备提出问题。须菩提在经典中象征彻底通达无我智慧的代表，他的参与为后续的对话奠定基础。</w:t>
-      </w:r>
-    </w:p>
-    <w:p>
-      <w:pPr>
-        <w:spacing w:after="240" w:before="240" w:lineRule="auto"/>
-        <w:rPr/>
-      </w:pPr>
-      <w:r>
-        <w:rPr>
-          <w:rtl w:val="0"/>
-        </w:rPr>
-      </w:r>
-    </w:p>
-    <w:p>
-      <w:pPr>
-        <w:spacing w:after="240" w:before="240" w:lineRule="auto"/>
-        <w:rPr/>
-      </w:pPr>
-      <w:r>
-        <w:rPr>
-          <w:rFonts w:ascii="Arial Unicode MS" w:cs="Arial Unicode MS" w:eastAsia="Arial Unicode MS" w:hAnsi="Arial Unicode MS"/>
-          <w:rtl w:val="0"/>
-        </w:rPr>
-        <w:t xml:space="preserve">9 须菩提起座，偏袒右肩，右膝着地，合掌恭敬请问佛陀。此处强调提问者的态度与身心的恭敬，显示智慧的求学需要谦虚和专注。</w:t>
-      </w:r>
-    </w:p>
-    <w:p>
-      <w:pPr>
-        <w:spacing w:after="240" w:before="240" w:lineRule="auto"/>
-        <w:rPr/>
-      </w:pPr>
-      <w:r>
-        <w:rPr>
-          <w:rtl w:val="0"/>
-        </w:rPr>
-      </w:r>
-    </w:p>
-    <w:p>
-      <w:pPr>
-        <w:spacing w:after="240" w:before="240" w:lineRule="auto"/>
-        <w:rPr/>
-      </w:pPr>
-      <w:r>
-        <w:rPr>
-          <w:rFonts w:ascii="Arial Unicode MS" w:cs="Arial Unicode MS" w:eastAsia="Arial Unicode MS" w:hAnsi="Arial Unicode MS"/>
-          <w:rtl w:val="0"/>
-        </w:rPr>
-        <w:t xml:space="preserve">10 须菩提赞叹佛陀善护念菩萨，善于教导众生。这段表现了对佛陀作为觉悟导师的信赖，也为接下来的核心问答做铺垫。</w:t>
-      </w:r>
-    </w:p>
-    <w:p>
-      <w:pPr>
-        <w:spacing w:after="240" w:before="240" w:lineRule="auto"/>
-        <w:rPr/>
-      </w:pPr>
-      <w:r>
-        <w:rPr>
-          <w:rtl w:val="0"/>
-        </w:rPr>
-      </w:r>
-    </w:p>
-    <w:p>
-      <w:pPr>
-        <w:spacing w:after="240" w:before="240" w:lineRule="auto"/>
-        <w:rPr/>
-      </w:pPr>
-      <w:r>
-        <w:rPr>
-          <w:rFonts w:ascii="Arial Unicode MS" w:cs="Arial Unicode MS" w:eastAsia="Arial Unicode MS" w:hAnsi="Arial Unicode MS"/>
-          <w:rtl w:val="0"/>
-        </w:rPr>
-        <w:t xml:space="preserve">11 须菩提继续赞叹佛陀的教法，表示这是极为稀有珍贵的智慧，强调修行人对佛法的感恩与珍惜之心。</w:t>
-      </w:r>
-    </w:p>
-    <w:p>
-      <w:pPr>
-        <w:spacing w:after="240" w:before="240" w:lineRule="auto"/>
-        <w:rPr/>
-      </w:pPr>
-      <w:r>
-        <w:rPr>
-          <w:rtl w:val="0"/>
-        </w:rPr>
-      </w:r>
-    </w:p>
-    <w:p>
-      <w:pPr>
-        <w:jc w:val="center"/>
-        <w:rPr>
-          <w:color w:val="ff0000"/>
-        </w:rPr>
-      </w:pPr>
-      <w:r>
-        <w:rPr>
-          <w:color w:val="ff0000"/>
-          <w:rtl w:val="0"/>
-        </w:rPr>
-        <w:t xml:space="preserve">3. </w:t>
-      </w:r>
-      <w:r>
-        <w:rPr>
-          <w:rFonts w:ascii="Arial Unicode MS" w:cs="Arial Unicode MS" w:eastAsia="Arial Unicode MS" w:hAnsi="Arial Unicode MS"/>
-          <w:color w:val="ff0000"/>
-          <w:rtl w:val="0"/>
-        </w:rPr>
-        <w:t xml:space="preserve">六、本經釋者</w:t>
+          <w:rtl w:val="0"/>
+        </w:rPr>
+        <w:t xml:space="preserve">3. 六、本經釋者</w:t>
+      </w:r>
+      <w:r>
+        <w:rPr>
+          <w:rtl w:val="0"/>
+        </w:rPr>
       </w:r>
     </w:p>
     <w:p>

</xml_diff>